<commit_message>
Merge changes from local and Github readme edit.
</commit_message>
<xml_diff>
--- a/mailmerge_abstract_judging_email_template.docx
+++ b/mailmerge_abstract_judging_email_template.docx
@@ -51,7 +51,7 @@
           <w:rFonts w:ascii="Times New Roman" w:eastAsia="Times New Roman" w:hAnsi="Times New Roman" w:cs="Times New Roman"/>
           <w:noProof/>
         </w:rPr>
-        <w:t>Brait</w:t>
+        <w:t>Choi</w:t>
       </w:r>
       <w:r>
         <w:rPr>
@@ -76,7 +76,19 @@
           <w:rFonts w:ascii="Times New Roman" w:eastAsia="Times New Roman" w:hAnsi="Times New Roman" w:cs="Times New Roman"/>
         </w:rPr>
         <w:br/>
-        <w:t>Thank you so much for kindly serving as an abstract judge for the 2021 Medical Student Research Symposium!</w:t>
+        <w:t>Thank you so much for serving as an abstract judge for the 202</w:t>
+      </w:r>
+      <w:r>
+        <w:rPr>
+          <w:rFonts w:ascii="Times New Roman" w:eastAsia="Times New Roman" w:hAnsi="Times New Roman" w:cs="Times New Roman"/>
+        </w:rPr>
+        <w:t>2</w:t>
+      </w:r>
+      <w:r>
+        <w:rPr>
+          <w:rFonts w:ascii="Times New Roman" w:eastAsia="Times New Roman" w:hAnsi="Times New Roman" w:cs="Times New Roman"/>
+        </w:rPr>
+        <w:t xml:space="preserve"> Medical Student Research Symposium!</w:t>
       </w:r>
       <w:r>
         <w:rPr>
@@ -89,48 +101,65 @@
           <w:rFonts w:ascii="Times New Roman" w:eastAsia="Times New Roman" w:hAnsi="Times New Roman" w:cs="Times New Roman"/>
         </w:rPr>
         <w:br/>
-        <w:t>Attached, please find a compilation of abstracts to be judged for the competitive portion of the 2021 Medical Student Research Symposium. Judging guidelines and the score entry form are located in the 2021 MSRS judging portal:</w:t>
-      </w:r>
+        <w:t>Attached, please find a compilation of abstracts to be judged for the competitive portion of the 202</w:t>
+      </w:r>
+      <w:r>
+        <w:rPr>
+          <w:rFonts w:ascii="Times New Roman" w:eastAsia="Times New Roman" w:hAnsi="Times New Roman" w:cs="Times New Roman"/>
+        </w:rPr>
+        <w:t>2</w:t>
+      </w:r>
+      <w:r>
+        <w:rPr>
+          <w:rFonts w:ascii="Times New Roman" w:eastAsia="Times New Roman" w:hAnsi="Times New Roman" w:cs="Times New Roman"/>
+        </w:rPr>
+        <w:t xml:space="preserve"> Medical Student Research Symposium. Judging guidelines and the score entry form are located in the 202</w:t>
+      </w:r>
+      <w:r>
+        <w:rPr>
+          <w:rFonts w:ascii="Times New Roman" w:eastAsia="Times New Roman" w:hAnsi="Times New Roman" w:cs="Times New Roman"/>
+        </w:rPr>
+        <w:t>2</w:t>
+      </w:r>
+      <w:r>
+        <w:rPr>
+          <w:rFonts w:ascii="Times New Roman" w:eastAsia="Times New Roman" w:hAnsi="Times New Roman" w:cs="Times New Roman"/>
+        </w:rPr>
+        <w:t xml:space="preserve"> MSRS judging portal:</w:t>
+      </w:r>
+    </w:p>
+    <w:p>
+      <w:pPr>
+        <w:rPr>
+          <w:rFonts w:ascii="Times New Roman" w:eastAsia="Times New Roman" w:hAnsi="Times New Roman" w:cs="Times New Roman"/>
+        </w:rPr>
+      </w:pPr>
       <w:r>
         <w:rPr>
           <w:rFonts w:ascii="Times New Roman" w:eastAsia="Times New Roman" w:hAnsi="Times New Roman" w:cs="Times New Roman"/>
         </w:rPr>
         <w:br/>
       </w:r>
-      <w:r>
-        <w:rPr>
-          <w:rFonts w:ascii="Times New Roman" w:eastAsia="Times New Roman" w:hAnsi="Times New Roman" w:cs="Times New Roman"/>
-        </w:rPr>
-        <w:br/>
-      </w:r>
-      <w:hyperlink r:id="rId4" w:tgtFrame="_blank" w:history="1">
+      <w:hyperlink r:id="rId4" w:history="1">
         <w:r>
           <w:rPr>
+            <w:rStyle w:val="Hyperlink"/>
             <w:rFonts w:ascii="Times New Roman" w:eastAsia="Times New Roman" w:hAnsi="Times New Roman" w:cs="Times New Roman"/>
-            <w:color w:val="0000FF"/>
-            <w:u w:val="single"/>
           </w:rPr>
-          <w:t>https://forms.gle/wJudJ4YxBw1Q5JsZ6</w:t>
+          <w:t>https://forms.gle/emFJpXLtJRrqLjzQ7</w:t>
         </w:r>
       </w:hyperlink>
     </w:p>
     <w:p>
       <w:pPr>
-        <w:spacing w:after="240"/>
         <w:rPr>
           <w:rFonts w:ascii="Times New Roman" w:eastAsia="Times New Roman" w:hAnsi="Times New Roman" w:cs="Times New Roman"/>
         </w:rPr>
       </w:pPr>
-      <w:r>
-        <w:rPr>
-          <w:rFonts w:ascii="Times New Roman" w:eastAsia="Times New Roman" w:hAnsi="Times New Roman" w:cs="Times New Roman"/>
-        </w:rPr>
-        <w:br/>
-        <w:t>The abstracts attached are the following:</w:t>
-      </w:r>
     </w:p>
     <w:p>
       <w:pPr>
+        <w:spacing w:after="240"/>
         <w:rPr>
           <w:rFonts w:ascii="Times New Roman" w:eastAsia="Times New Roman" w:hAnsi="Times New Roman" w:cs="Times New Roman"/>
         </w:rPr>
@@ -139,32 +168,8 @@
         <w:rPr>
           <w:rFonts w:ascii="Times New Roman" w:eastAsia="Times New Roman" w:hAnsi="Times New Roman" w:cs="Times New Roman"/>
         </w:rPr>
-        <w:fldChar w:fldCharType="begin"/>
-      </w:r>
-      <w:r>
-        <w:rPr>
-          <w:rFonts w:ascii="Times New Roman" w:eastAsia="Times New Roman" w:hAnsi="Times New Roman" w:cs="Times New Roman"/>
-        </w:rPr>
-        <w:instrText xml:space="preserve"> MERGEFIELD Abs1 </w:instrText>
-      </w:r>
-      <w:r>
-        <w:rPr>
-          <w:rFonts w:ascii="Times New Roman" w:eastAsia="Times New Roman" w:hAnsi="Times New Roman" w:cs="Times New Roman"/>
-        </w:rPr>
-        <w:fldChar w:fldCharType="separate"/>
-      </w:r>
-      <w:r>
-        <w:rPr>
-          <w:rFonts w:ascii="Times New Roman" w:eastAsia="Times New Roman" w:hAnsi="Times New Roman" w:cs="Times New Roman"/>
-          <w:noProof/>
-        </w:rPr>
-        <w:t>312</w:t>
-      </w:r>
-      <w:r>
-        <w:rPr>
-          <w:rFonts w:ascii="Times New Roman" w:eastAsia="Times New Roman" w:hAnsi="Times New Roman" w:cs="Times New Roman"/>
-        </w:rPr>
-        <w:fldChar w:fldCharType="end"/>
+        <w:br/>
+        <w:t>The abstracts attached are the following:</w:t>
       </w:r>
     </w:p>
     <w:p>
@@ -183,6 +188,43 @@
         <w:rPr>
           <w:rFonts w:ascii="Times New Roman" w:eastAsia="Times New Roman" w:hAnsi="Times New Roman" w:cs="Times New Roman"/>
         </w:rPr>
+        <w:instrText xml:space="preserve"> MERGEFIELD Abs1 </w:instrText>
+      </w:r>
+      <w:r>
+        <w:rPr>
+          <w:rFonts w:ascii="Times New Roman" w:eastAsia="Times New Roman" w:hAnsi="Times New Roman" w:cs="Times New Roman"/>
+        </w:rPr>
+        <w:fldChar w:fldCharType="separate"/>
+      </w:r>
+      <w:r>
+        <w:rPr>
+          <w:rFonts w:ascii="Times New Roman" w:eastAsia="Times New Roman" w:hAnsi="Times New Roman" w:cs="Times New Roman"/>
+          <w:noProof/>
+        </w:rPr>
+        <w:t>299</w:t>
+      </w:r>
+      <w:r>
+        <w:rPr>
+          <w:rFonts w:ascii="Times New Roman" w:eastAsia="Times New Roman" w:hAnsi="Times New Roman" w:cs="Times New Roman"/>
+        </w:rPr>
+        <w:fldChar w:fldCharType="end"/>
+      </w:r>
+      <w:r>
+        <w:rPr>
+          <w:rFonts w:ascii="Times New Roman" w:eastAsia="Times New Roman" w:hAnsi="Times New Roman" w:cs="Times New Roman"/>
+        </w:rPr>
+        <w:t xml:space="preserve">, </w:t>
+      </w:r>
+      <w:r>
+        <w:rPr>
+          <w:rFonts w:ascii="Times New Roman" w:eastAsia="Times New Roman" w:hAnsi="Times New Roman" w:cs="Times New Roman"/>
+        </w:rPr>
+        <w:fldChar w:fldCharType="begin"/>
+      </w:r>
+      <w:r>
+        <w:rPr>
+          <w:rFonts w:ascii="Times New Roman" w:eastAsia="Times New Roman" w:hAnsi="Times New Roman" w:cs="Times New Roman"/>
+        </w:rPr>
         <w:instrText xml:space="preserve"> MERGEFIELD Abs2 </w:instrText>
       </w:r>
       <w:r>
@@ -196,7 +238,449 @@
           <w:rFonts w:ascii="Times New Roman" w:eastAsia="Times New Roman" w:hAnsi="Times New Roman" w:cs="Times New Roman"/>
           <w:noProof/>
         </w:rPr>
-        <w:t>403</w:t>
+        <w:t>140</w:t>
+      </w:r>
+      <w:r>
+        <w:rPr>
+          <w:rFonts w:ascii="Times New Roman" w:eastAsia="Times New Roman" w:hAnsi="Times New Roman" w:cs="Times New Roman"/>
+        </w:rPr>
+        <w:fldChar w:fldCharType="end"/>
+      </w:r>
+      <w:r>
+        <w:rPr>
+          <w:rFonts w:ascii="Times New Roman" w:eastAsia="Times New Roman" w:hAnsi="Times New Roman" w:cs="Times New Roman"/>
+        </w:rPr>
+        <w:t xml:space="preserve">, </w:t>
+      </w:r>
+      <w:r>
+        <w:rPr>
+          <w:rFonts w:ascii="Times New Roman" w:eastAsia="Times New Roman" w:hAnsi="Times New Roman" w:cs="Times New Roman"/>
+        </w:rPr>
+        <w:fldChar w:fldCharType="begin"/>
+      </w:r>
+      <w:r>
+        <w:rPr>
+          <w:rFonts w:ascii="Times New Roman" w:eastAsia="Times New Roman" w:hAnsi="Times New Roman" w:cs="Times New Roman"/>
+        </w:rPr>
+        <w:instrText xml:space="preserve"> MERGEFIELD Abs3 </w:instrText>
+      </w:r>
+      <w:r>
+        <w:rPr>
+          <w:rFonts w:ascii="Times New Roman" w:eastAsia="Times New Roman" w:hAnsi="Times New Roman" w:cs="Times New Roman"/>
+        </w:rPr>
+        <w:fldChar w:fldCharType="separate"/>
+      </w:r>
+      <w:r>
+        <w:rPr>
+          <w:rFonts w:ascii="Times New Roman" w:eastAsia="Times New Roman" w:hAnsi="Times New Roman" w:cs="Times New Roman"/>
+          <w:noProof/>
+        </w:rPr>
+        <w:t>202</w:t>
+      </w:r>
+      <w:r>
+        <w:rPr>
+          <w:rFonts w:ascii="Times New Roman" w:eastAsia="Times New Roman" w:hAnsi="Times New Roman" w:cs="Times New Roman"/>
+        </w:rPr>
+        <w:fldChar w:fldCharType="end"/>
+      </w:r>
+      <w:r>
+        <w:rPr>
+          <w:rFonts w:ascii="Times New Roman" w:eastAsia="Times New Roman" w:hAnsi="Times New Roman" w:cs="Times New Roman"/>
+        </w:rPr>
+        <w:t xml:space="preserve">, </w:t>
+      </w:r>
+      <w:r>
+        <w:rPr>
+          <w:rFonts w:ascii="Times New Roman" w:eastAsia="Times New Roman" w:hAnsi="Times New Roman" w:cs="Times New Roman"/>
+        </w:rPr>
+        <w:fldChar w:fldCharType="begin"/>
+      </w:r>
+      <w:r>
+        <w:rPr>
+          <w:rFonts w:ascii="Times New Roman" w:eastAsia="Times New Roman" w:hAnsi="Times New Roman" w:cs="Times New Roman"/>
+        </w:rPr>
+        <w:instrText xml:space="preserve"> MERGEFIELD Abs4 </w:instrText>
+      </w:r>
+      <w:r>
+        <w:rPr>
+          <w:rFonts w:ascii="Times New Roman" w:eastAsia="Times New Roman" w:hAnsi="Times New Roman" w:cs="Times New Roman"/>
+        </w:rPr>
+        <w:fldChar w:fldCharType="separate"/>
+      </w:r>
+      <w:r>
+        <w:rPr>
+          <w:rFonts w:ascii="Times New Roman" w:eastAsia="Times New Roman" w:hAnsi="Times New Roman" w:cs="Times New Roman"/>
+          <w:noProof/>
+        </w:rPr>
+        <w:t>249</w:t>
+      </w:r>
+      <w:r>
+        <w:rPr>
+          <w:rFonts w:ascii="Times New Roman" w:eastAsia="Times New Roman" w:hAnsi="Times New Roman" w:cs="Times New Roman"/>
+        </w:rPr>
+        <w:fldChar w:fldCharType="end"/>
+      </w:r>
+      <w:r>
+        <w:rPr>
+          <w:rFonts w:ascii="Times New Roman" w:eastAsia="Times New Roman" w:hAnsi="Times New Roman" w:cs="Times New Roman"/>
+        </w:rPr>
+        <w:t xml:space="preserve">, </w:t>
+      </w:r>
+      <w:r>
+        <w:rPr>
+          <w:rFonts w:ascii="Times New Roman" w:eastAsia="Times New Roman" w:hAnsi="Times New Roman" w:cs="Times New Roman"/>
+        </w:rPr>
+        <w:fldChar w:fldCharType="begin"/>
+      </w:r>
+      <w:r>
+        <w:rPr>
+          <w:rFonts w:ascii="Times New Roman" w:eastAsia="Times New Roman" w:hAnsi="Times New Roman" w:cs="Times New Roman"/>
+        </w:rPr>
+        <w:instrText xml:space="preserve"> MERGEFIELD Abs5 </w:instrText>
+      </w:r>
+      <w:r>
+        <w:rPr>
+          <w:rFonts w:ascii="Times New Roman" w:eastAsia="Times New Roman" w:hAnsi="Times New Roman" w:cs="Times New Roman"/>
+        </w:rPr>
+        <w:fldChar w:fldCharType="separate"/>
+      </w:r>
+      <w:r>
+        <w:rPr>
+          <w:rFonts w:ascii="Times New Roman" w:eastAsia="Times New Roman" w:hAnsi="Times New Roman" w:cs="Times New Roman"/>
+          <w:noProof/>
+        </w:rPr>
+        <w:t>212</w:t>
+      </w:r>
+      <w:r>
+        <w:rPr>
+          <w:rFonts w:ascii="Times New Roman" w:eastAsia="Times New Roman" w:hAnsi="Times New Roman" w:cs="Times New Roman"/>
+        </w:rPr>
+        <w:fldChar w:fldCharType="end"/>
+      </w:r>
+      <w:r>
+        <w:rPr>
+          <w:rFonts w:ascii="Times New Roman" w:eastAsia="Times New Roman" w:hAnsi="Times New Roman" w:cs="Times New Roman"/>
+        </w:rPr>
+        <w:t xml:space="preserve">, </w:t>
+      </w:r>
+      <w:r>
+        <w:rPr>
+          <w:rFonts w:ascii="Times New Roman" w:eastAsia="Times New Roman" w:hAnsi="Times New Roman" w:cs="Times New Roman"/>
+        </w:rPr>
+        <w:fldChar w:fldCharType="begin"/>
+      </w:r>
+      <w:r>
+        <w:rPr>
+          <w:rFonts w:ascii="Times New Roman" w:eastAsia="Times New Roman" w:hAnsi="Times New Roman" w:cs="Times New Roman"/>
+        </w:rPr>
+        <w:instrText xml:space="preserve"> MERGEFIELD Abs6 </w:instrText>
+      </w:r>
+      <w:r>
+        <w:rPr>
+          <w:rFonts w:ascii="Times New Roman" w:eastAsia="Times New Roman" w:hAnsi="Times New Roman" w:cs="Times New Roman"/>
+        </w:rPr>
+        <w:fldChar w:fldCharType="separate"/>
+      </w:r>
+      <w:r>
+        <w:rPr>
+          <w:rFonts w:ascii="Times New Roman" w:eastAsia="Times New Roman" w:hAnsi="Times New Roman" w:cs="Times New Roman"/>
+          <w:noProof/>
+        </w:rPr>
+        <w:t>227</w:t>
+      </w:r>
+      <w:r>
+        <w:rPr>
+          <w:rFonts w:ascii="Times New Roman" w:eastAsia="Times New Roman" w:hAnsi="Times New Roman" w:cs="Times New Roman"/>
+        </w:rPr>
+        <w:fldChar w:fldCharType="end"/>
+      </w:r>
+      <w:r>
+        <w:rPr>
+          <w:rFonts w:ascii="Times New Roman" w:eastAsia="Times New Roman" w:hAnsi="Times New Roman" w:cs="Times New Roman"/>
+        </w:rPr>
+        <w:t xml:space="preserve">, </w:t>
+      </w:r>
+      <w:r>
+        <w:rPr>
+          <w:rFonts w:ascii="Times New Roman" w:eastAsia="Times New Roman" w:hAnsi="Times New Roman" w:cs="Times New Roman"/>
+        </w:rPr>
+        <w:fldChar w:fldCharType="begin"/>
+      </w:r>
+      <w:r>
+        <w:rPr>
+          <w:rFonts w:ascii="Times New Roman" w:eastAsia="Times New Roman" w:hAnsi="Times New Roman" w:cs="Times New Roman"/>
+        </w:rPr>
+        <w:instrText xml:space="preserve"> MERGEFIELD Abs7 </w:instrText>
+      </w:r>
+      <w:r>
+        <w:rPr>
+          <w:rFonts w:ascii="Times New Roman" w:eastAsia="Times New Roman" w:hAnsi="Times New Roman" w:cs="Times New Roman"/>
+        </w:rPr>
+        <w:fldChar w:fldCharType="separate"/>
+      </w:r>
+      <w:r>
+        <w:rPr>
+          <w:rFonts w:ascii="Times New Roman" w:eastAsia="Times New Roman" w:hAnsi="Times New Roman" w:cs="Times New Roman"/>
+          <w:noProof/>
+        </w:rPr>
+        <w:t>287</w:t>
+      </w:r>
+      <w:r>
+        <w:rPr>
+          <w:rFonts w:ascii="Times New Roman" w:eastAsia="Times New Roman" w:hAnsi="Times New Roman" w:cs="Times New Roman"/>
+        </w:rPr>
+        <w:fldChar w:fldCharType="end"/>
+      </w:r>
+      <w:r>
+        <w:rPr>
+          <w:rFonts w:ascii="Times New Roman" w:eastAsia="Times New Roman" w:hAnsi="Times New Roman" w:cs="Times New Roman"/>
+        </w:rPr>
+        <w:t xml:space="preserve">, </w:t>
+      </w:r>
+      <w:r>
+        <w:rPr>
+          <w:rFonts w:ascii="Times New Roman" w:eastAsia="Times New Roman" w:hAnsi="Times New Roman" w:cs="Times New Roman"/>
+        </w:rPr>
+        <w:fldChar w:fldCharType="begin"/>
+      </w:r>
+      <w:r>
+        <w:rPr>
+          <w:rFonts w:ascii="Times New Roman" w:eastAsia="Times New Roman" w:hAnsi="Times New Roman" w:cs="Times New Roman"/>
+        </w:rPr>
+        <w:instrText xml:space="preserve"> MERGEFIELD Abs8 </w:instrText>
+      </w:r>
+      <w:r>
+        <w:rPr>
+          <w:rFonts w:ascii="Times New Roman" w:eastAsia="Times New Roman" w:hAnsi="Times New Roman" w:cs="Times New Roman"/>
+        </w:rPr>
+        <w:fldChar w:fldCharType="separate"/>
+      </w:r>
+      <w:r>
+        <w:rPr>
+          <w:rFonts w:ascii="Times New Roman" w:eastAsia="Times New Roman" w:hAnsi="Times New Roman" w:cs="Times New Roman"/>
+          <w:noProof/>
+        </w:rPr>
+        <w:t>176</w:t>
+      </w:r>
+      <w:r>
+        <w:rPr>
+          <w:rFonts w:ascii="Times New Roman" w:eastAsia="Times New Roman" w:hAnsi="Times New Roman" w:cs="Times New Roman"/>
+        </w:rPr>
+        <w:fldChar w:fldCharType="end"/>
+      </w:r>
+      <w:r>
+        <w:rPr>
+          <w:rFonts w:ascii="Times New Roman" w:eastAsia="Times New Roman" w:hAnsi="Times New Roman" w:cs="Times New Roman"/>
+        </w:rPr>
+        <w:t xml:space="preserve">, </w:t>
+      </w:r>
+      <w:r>
+        <w:rPr>
+          <w:rFonts w:ascii="Times New Roman" w:eastAsia="Times New Roman" w:hAnsi="Times New Roman" w:cs="Times New Roman"/>
+        </w:rPr>
+        <w:fldChar w:fldCharType="begin"/>
+      </w:r>
+      <w:r>
+        <w:rPr>
+          <w:rFonts w:ascii="Times New Roman" w:eastAsia="Times New Roman" w:hAnsi="Times New Roman" w:cs="Times New Roman"/>
+        </w:rPr>
+        <w:instrText xml:space="preserve"> MERGEFIELD Abs9 </w:instrText>
+      </w:r>
+      <w:r>
+        <w:rPr>
+          <w:rFonts w:ascii="Times New Roman" w:eastAsia="Times New Roman" w:hAnsi="Times New Roman" w:cs="Times New Roman"/>
+        </w:rPr>
+        <w:fldChar w:fldCharType="separate"/>
+      </w:r>
+      <w:r>
+        <w:rPr>
+          <w:rFonts w:ascii="Times New Roman" w:eastAsia="Times New Roman" w:hAnsi="Times New Roman" w:cs="Times New Roman"/>
+          <w:noProof/>
+        </w:rPr>
+        <w:t>189</w:t>
+      </w:r>
+      <w:r>
+        <w:rPr>
+          <w:rFonts w:ascii="Times New Roman" w:eastAsia="Times New Roman" w:hAnsi="Times New Roman" w:cs="Times New Roman"/>
+        </w:rPr>
+        <w:fldChar w:fldCharType="end"/>
+      </w:r>
+      <w:r>
+        <w:rPr>
+          <w:rFonts w:ascii="Times New Roman" w:eastAsia="Times New Roman" w:hAnsi="Times New Roman" w:cs="Times New Roman"/>
+        </w:rPr>
+        <w:t xml:space="preserve">, </w:t>
+      </w:r>
+      <w:r>
+        <w:rPr>
+          <w:rFonts w:ascii="Times New Roman" w:eastAsia="Times New Roman" w:hAnsi="Times New Roman" w:cs="Times New Roman"/>
+        </w:rPr>
+        <w:fldChar w:fldCharType="begin"/>
+      </w:r>
+      <w:r>
+        <w:rPr>
+          <w:rFonts w:ascii="Times New Roman" w:eastAsia="Times New Roman" w:hAnsi="Times New Roman" w:cs="Times New Roman"/>
+        </w:rPr>
+        <w:instrText xml:space="preserve"> MERGEFIELD Abs10 </w:instrText>
+      </w:r>
+      <w:r>
+        <w:rPr>
+          <w:rFonts w:ascii="Times New Roman" w:eastAsia="Times New Roman" w:hAnsi="Times New Roman" w:cs="Times New Roman"/>
+        </w:rPr>
+        <w:fldChar w:fldCharType="separate"/>
+      </w:r>
+      <w:r>
+        <w:rPr>
+          <w:rFonts w:ascii="Times New Roman" w:eastAsia="Times New Roman" w:hAnsi="Times New Roman" w:cs="Times New Roman"/>
+          <w:noProof/>
+        </w:rPr>
+        <w:t>291</w:t>
+      </w:r>
+      <w:r>
+        <w:rPr>
+          <w:rFonts w:ascii="Times New Roman" w:eastAsia="Times New Roman" w:hAnsi="Times New Roman" w:cs="Times New Roman"/>
+        </w:rPr>
+        <w:fldChar w:fldCharType="end"/>
+      </w:r>
+      <w:r>
+        <w:rPr>
+          <w:rFonts w:ascii="Times New Roman" w:eastAsia="Times New Roman" w:hAnsi="Times New Roman" w:cs="Times New Roman"/>
+        </w:rPr>
+        <w:t xml:space="preserve">, </w:t>
+      </w:r>
+      <w:r>
+        <w:rPr>
+          <w:rFonts w:ascii="Times New Roman" w:eastAsia="Times New Roman" w:hAnsi="Times New Roman" w:cs="Times New Roman"/>
+        </w:rPr>
+        <w:fldChar w:fldCharType="begin"/>
+      </w:r>
+      <w:r>
+        <w:rPr>
+          <w:rFonts w:ascii="Times New Roman" w:eastAsia="Times New Roman" w:hAnsi="Times New Roman" w:cs="Times New Roman"/>
+        </w:rPr>
+        <w:instrText xml:space="preserve"> MERGEFIELD Abs11 </w:instrText>
+      </w:r>
+      <w:r>
+        <w:rPr>
+          <w:rFonts w:ascii="Times New Roman" w:eastAsia="Times New Roman" w:hAnsi="Times New Roman" w:cs="Times New Roman"/>
+        </w:rPr>
+        <w:fldChar w:fldCharType="separate"/>
+      </w:r>
+      <w:r>
+        <w:rPr>
+          <w:rFonts w:ascii="Times New Roman" w:eastAsia="Times New Roman" w:hAnsi="Times New Roman" w:cs="Times New Roman"/>
+          <w:noProof/>
+        </w:rPr>
+        <w:t>167</w:t>
+      </w:r>
+      <w:r>
+        <w:rPr>
+          <w:rFonts w:ascii="Times New Roman" w:eastAsia="Times New Roman" w:hAnsi="Times New Roman" w:cs="Times New Roman"/>
+        </w:rPr>
+        <w:fldChar w:fldCharType="end"/>
+      </w:r>
+      <w:r>
+        <w:rPr>
+          <w:rFonts w:ascii="Times New Roman" w:eastAsia="Times New Roman" w:hAnsi="Times New Roman" w:cs="Times New Roman"/>
+        </w:rPr>
+        <w:t xml:space="preserve">, </w:t>
+      </w:r>
+      <w:r>
+        <w:rPr>
+          <w:rFonts w:ascii="Times New Roman" w:eastAsia="Times New Roman" w:hAnsi="Times New Roman" w:cs="Times New Roman"/>
+        </w:rPr>
+        <w:fldChar w:fldCharType="begin"/>
+      </w:r>
+      <w:r>
+        <w:rPr>
+          <w:rFonts w:ascii="Times New Roman" w:eastAsia="Times New Roman" w:hAnsi="Times New Roman" w:cs="Times New Roman"/>
+        </w:rPr>
+        <w:instrText xml:space="preserve"> MERGEFIELD Abs12 </w:instrText>
+      </w:r>
+      <w:r>
+        <w:rPr>
+          <w:rFonts w:ascii="Times New Roman" w:eastAsia="Times New Roman" w:hAnsi="Times New Roman" w:cs="Times New Roman"/>
+        </w:rPr>
+        <w:fldChar w:fldCharType="separate"/>
+      </w:r>
+      <w:r>
+        <w:rPr>
+          <w:rFonts w:ascii="Times New Roman" w:eastAsia="Times New Roman" w:hAnsi="Times New Roman" w:cs="Times New Roman"/>
+          <w:noProof/>
+        </w:rPr>
+        <w:t>100</w:t>
+      </w:r>
+      <w:r>
+        <w:rPr>
+          <w:rFonts w:ascii="Times New Roman" w:eastAsia="Times New Roman" w:hAnsi="Times New Roman" w:cs="Times New Roman"/>
+        </w:rPr>
+        <w:fldChar w:fldCharType="end"/>
+      </w:r>
+      <w:r>
+        <w:rPr>
+          <w:rFonts w:ascii="Times New Roman" w:eastAsia="Times New Roman" w:hAnsi="Times New Roman" w:cs="Times New Roman"/>
+        </w:rPr>
+        <w:t xml:space="preserve">, </w:t>
+      </w:r>
+      <w:r>
+        <w:rPr>
+          <w:rFonts w:ascii="Times New Roman" w:eastAsia="Times New Roman" w:hAnsi="Times New Roman" w:cs="Times New Roman"/>
+        </w:rPr>
+        <w:fldChar w:fldCharType="begin"/>
+      </w:r>
+      <w:r>
+        <w:rPr>
+          <w:rFonts w:ascii="Times New Roman" w:eastAsia="Times New Roman" w:hAnsi="Times New Roman" w:cs="Times New Roman"/>
+        </w:rPr>
+        <w:instrText xml:space="preserve"> MERGEFIELD Abs13 </w:instrText>
+      </w:r>
+      <w:r>
+        <w:rPr>
+          <w:rFonts w:ascii="Times New Roman" w:eastAsia="Times New Roman" w:hAnsi="Times New Roman" w:cs="Times New Roman"/>
+        </w:rPr>
+        <w:fldChar w:fldCharType="end"/>
+      </w:r>
+      <w:r>
+        <w:rPr>
+          <w:rFonts w:ascii="Times New Roman" w:eastAsia="Times New Roman" w:hAnsi="Times New Roman" w:cs="Times New Roman"/>
+        </w:rPr>
+        <w:t xml:space="preserve">, </w:t>
+      </w:r>
+      <w:r>
+        <w:rPr>
+          <w:rFonts w:ascii="Times New Roman" w:eastAsia="Times New Roman" w:hAnsi="Times New Roman" w:cs="Times New Roman"/>
+        </w:rPr>
+        <w:fldChar w:fldCharType="begin"/>
+      </w:r>
+      <w:r>
+        <w:rPr>
+          <w:rFonts w:ascii="Times New Roman" w:eastAsia="Times New Roman" w:hAnsi="Times New Roman" w:cs="Times New Roman"/>
+        </w:rPr>
+        <w:instrText xml:space="preserve"> MERGEFIELD Abs14 </w:instrText>
+      </w:r>
+      <w:r>
+        <w:rPr>
+          <w:rFonts w:ascii="Times New Roman" w:eastAsia="Times New Roman" w:hAnsi="Times New Roman" w:cs="Times New Roman"/>
+        </w:rPr>
+        <w:fldChar w:fldCharType="end"/>
+      </w:r>
+      <w:r>
+        <w:rPr>
+          <w:rFonts w:ascii="Times New Roman" w:eastAsia="Times New Roman" w:hAnsi="Times New Roman" w:cs="Times New Roman"/>
+        </w:rPr>
+        <w:t xml:space="preserve">, </w:t>
+      </w:r>
+      <w:r>
+        <w:rPr>
+          <w:rFonts w:ascii="Times New Roman" w:eastAsia="Times New Roman" w:hAnsi="Times New Roman" w:cs="Times New Roman"/>
+        </w:rPr>
+        <w:fldChar w:fldCharType="begin"/>
+      </w:r>
+      <w:r>
+        <w:rPr>
+          <w:rFonts w:ascii="Times New Roman" w:eastAsia="Times New Roman" w:hAnsi="Times New Roman" w:cs="Times New Roman"/>
+        </w:rPr>
+        <w:instrText xml:space="preserve"> MERGEFIELD Abs15 </w:instrText>
       </w:r>
       <w:r>
         <w:rPr>
@@ -215,258 +699,6 @@
         <w:rPr>
           <w:rFonts w:ascii="Times New Roman" w:eastAsia="Times New Roman" w:hAnsi="Times New Roman" w:cs="Times New Roman"/>
         </w:rPr>
-        <w:fldChar w:fldCharType="begin"/>
-      </w:r>
-      <w:r>
-        <w:rPr>
-          <w:rFonts w:ascii="Times New Roman" w:eastAsia="Times New Roman" w:hAnsi="Times New Roman" w:cs="Times New Roman"/>
-        </w:rPr>
-        <w:instrText xml:space="preserve"> MERGEFIELD Abs3 </w:instrText>
-      </w:r>
-      <w:r>
-        <w:rPr>
-          <w:rFonts w:ascii="Times New Roman" w:eastAsia="Times New Roman" w:hAnsi="Times New Roman" w:cs="Times New Roman"/>
-        </w:rPr>
-        <w:fldChar w:fldCharType="separate"/>
-      </w:r>
-      <w:r>
-        <w:rPr>
-          <w:rFonts w:ascii="Times New Roman" w:eastAsia="Times New Roman" w:hAnsi="Times New Roman" w:cs="Times New Roman"/>
-          <w:noProof/>
-        </w:rPr>
-        <w:t>357</w:t>
-      </w:r>
-      <w:r>
-        <w:rPr>
-          <w:rFonts w:ascii="Times New Roman" w:eastAsia="Times New Roman" w:hAnsi="Times New Roman" w:cs="Times New Roman"/>
-        </w:rPr>
-        <w:fldChar w:fldCharType="end"/>
-      </w:r>
-    </w:p>
-    <w:p>
-      <w:pPr>
-        <w:rPr>
-          <w:rFonts w:ascii="Times New Roman" w:eastAsia="Times New Roman" w:hAnsi="Times New Roman" w:cs="Times New Roman"/>
-        </w:rPr>
-      </w:pPr>
-      <w:r>
-        <w:rPr>
-          <w:rFonts w:ascii="Times New Roman" w:eastAsia="Times New Roman" w:hAnsi="Times New Roman" w:cs="Times New Roman"/>
-        </w:rPr>
-        <w:fldChar w:fldCharType="begin"/>
-      </w:r>
-      <w:r>
-        <w:rPr>
-          <w:rFonts w:ascii="Times New Roman" w:eastAsia="Times New Roman" w:hAnsi="Times New Roman" w:cs="Times New Roman"/>
-        </w:rPr>
-        <w:instrText xml:space="preserve"> MERGEFIELD Abs4 </w:instrText>
-      </w:r>
-      <w:r>
-        <w:rPr>
-          <w:rFonts w:ascii="Times New Roman" w:eastAsia="Times New Roman" w:hAnsi="Times New Roman" w:cs="Times New Roman"/>
-        </w:rPr>
-        <w:fldChar w:fldCharType="separate"/>
-      </w:r>
-      <w:r>
-        <w:rPr>
-          <w:rFonts w:ascii="Times New Roman" w:eastAsia="Times New Roman" w:hAnsi="Times New Roman" w:cs="Times New Roman"/>
-          <w:noProof/>
-        </w:rPr>
-        <w:t>649</w:t>
-      </w:r>
-      <w:r>
-        <w:rPr>
-          <w:rFonts w:ascii="Times New Roman" w:eastAsia="Times New Roman" w:hAnsi="Times New Roman" w:cs="Times New Roman"/>
-        </w:rPr>
-        <w:fldChar w:fldCharType="end"/>
-      </w:r>
-    </w:p>
-    <w:p>
-      <w:pPr>
-        <w:rPr>
-          <w:rFonts w:ascii="Times New Roman" w:eastAsia="Times New Roman" w:hAnsi="Times New Roman" w:cs="Times New Roman"/>
-        </w:rPr>
-      </w:pPr>
-      <w:r>
-        <w:rPr>
-          <w:rFonts w:ascii="Times New Roman" w:eastAsia="Times New Roman" w:hAnsi="Times New Roman" w:cs="Times New Roman"/>
-        </w:rPr>
-        <w:fldChar w:fldCharType="begin"/>
-      </w:r>
-      <w:r>
-        <w:rPr>
-          <w:rFonts w:ascii="Times New Roman" w:eastAsia="Times New Roman" w:hAnsi="Times New Roman" w:cs="Times New Roman"/>
-        </w:rPr>
-        <w:instrText xml:space="preserve"> MERGEFIELD Abs5 </w:instrText>
-      </w:r>
-      <w:r>
-        <w:rPr>
-          <w:rFonts w:ascii="Times New Roman" w:eastAsia="Times New Roman" w:hAnsi="Times New Roman" w:cs="Times New Roman"/>
-        </w:rPr>
-        <w:fldChar w:fldCharType="separate"/>
-      </w:r>
-      <w:r>
-        <w:rPr>
-          <w:rFonts w:ascii="Times New Roman" w:eastAsia="Times New Roman" w:hAnsi="Times New Roman" w:cs="Times New Roman"/>
-          <w:noProof/>
-        </w:rPr>
-        <w:t>567</w:t>
-      </w:r>
-      <w:r>
-        <w:rPr>
-          <w:rFonts w:ascii="Times New Roman" w:eastAsia="Times New Roman" w:hAnsi="Times New Roman" w:cs="Times New Roman"/>
-        </w:rPr>
-        <w:fldChar w:fldCharType="end"/>
-      </w:r>
-    </w:p>
-    <w:p>
-      <w:pPr>
-        <w:rPr>
-          <w:rFonts w:ascii="Times New Roman" w:eastAsia="Times New Roman" w:hAnsi="Times New Roman" w:cs="Times New Roman"/>
-        </w:rPr>
-      </w:pPr>
-      <w:r>
-        <w:rPr>
-          <w:rFonts w:ascii="Times New Roman" w:eastAsia="Times New Roman" w:hAnsi="Times New Roman" w:cs="Times New Roman"/>
-        </w:rPr>
-        <w:fldChar w:fldCharType="begin"/>
-      </w:r>
-      <w:r>
-        <w:rPr>
-          <w:rFonts w:ascii="Times New Roman" w:eastAsia="Times New Roman" w:hAnsi="Times New Roman" w:cs="Times New Roman"/>
-        </w:rPr>
-        <w:instrText xml:space="preserve"> MERGEFIELD Abs6 </w:instrText>
-      </w:r>
-      <w:r>
-        <w:rPr>
-          <w:rFonts w:ascii="Times New Roman" w:eastAsia="Times New Roman" w:hAnsi="Times New Roman" w:cs="Times New Roman"/>
-        </w:rPr>
-        <w:fldChar w:fldCharType="separate"/>
-      </w:r>
-      <w:r>
-        <w:rPr>
-          <w:rFonts w:ascii="Times New Roman" w:eastAsia="Times New Roman" w:hAnsi="Times New Roman" w:cs="Times New Roman"/>
-          <w:noProof/>
-        </w:rPr>
-        <w:t>840</w:t>
-      </w:r>
-      <w:r>
-        <w:rPr>
-          <w:rFonts w:ascii="Times New Roman" w:eastAsia="Times New Roman" w:hAnsi="Times New Roman" w:cs="Times New Roman"/>
-        </w:rPr>
-        <w:fldChar w:fldCharType="end"/>
-      </w:r>
-    </w:p>
-    <w:p>
-      <w:pPr>
-        <w:rPr>
-          <w:rFonts w:ascii="Times New Roman" w:eastAsia="Times New Roman" w:hAnsi="Times New Roman" w:cs="Times New Roman"/>
-        </w:rPr>
-      </w:pPr>
-      <w:r>
-        <w:rPr>
-          <w:rFonts w:ascii="Times New Roman" w:eastAsia="Times New Roman" w:hAnsi="Times New Roman" w:cs="Times New Roman"/>
-        </w:rPr>
-        <w:fldChar w:fldCharType="begin"/>
-      </w:r>
-      <w:r>
-        <w:rPr>
-          <w:rFonts w:ascii="Times New Roman" w:eastAsia="Times New Roman" w:hAnsi="Times New Roman" w:cs="Times New Roman"/>
-        </w:rPr>
-        <w:instrText xml:space="preserve"> MERGEFIELD Abs7 </w:instrText>
-      </w:r>
-      <w:r>
-        <w:rPr>
-          <w:rFonts w:ascii="Times New Roman" w:eastAsia="Times New Roman" w:hAnsi="Times New Roman" w:cs="Times New Roman"/>
-        </w:rPr>
-        <w:fldChar w:fldCharType="end"/>
-      </w:r>
-    </w:p>
-    <w:p>
-      <w:pPr>
-        <w:rPr>
-          <w:rFonts w:ascii="Times New Roman" w:eastAsia="Times New Roman" w:hAnsi="Times New Roman" w:cs="Times New Roman"/>
-        </w:rPr>
-      </w:pPr>
-      <w:r>
-        <w:rPr>
-          <w:rFonts w:ascii="Times New Roman" w:eastAsia="Times New Roman" w:hAnsi="Times New Roman" w:cs="Times New Roman"/>
-        </w:rPr>
-        <w:fldChar w:fldCharType="begin"/>
-      </w:r>
-      <w:r>
-        <w:rPr>
-          <w:rFonts w:ascii="Times New Roman" w:eastAsia="Times New Roman" w:hAnsi="Times New Roman" w:cs="Times New Roman"/>
-        </w:rPr>
-        <w:instrText xml:space="preserve"> MERGEFIELD Abs8 </w:instrText>
-      </w:r>
-      <w:r>
-        <w:rPr>
-          <w:rFonts w:ascii="Times New Roman" w:eastAsia="Times New Roman" w:hAnsi="Times New Roman" w:cs="Times New Roman"/>
-        </w:rPr>
-        <w:fldChar w:fldCharType="end"/>
-      </w:r>
-    </w:p>
-    <w:p>
-      <w:pPr>
-        <w:rPr>
-          <w:rFonts w:ascii="Times New Roman" w:eastAsia="Times New Roman" w:hAnsi="Times New Roman" w:cs="Times New Roman"/>
-        </w:rPr>
-      </w:pPr>
-      <w:r>
-        <w:rPr>
-          <w:rFonts w:ascii="Times New Roman" w:eastAsia="Times New Roman" w:hAnsi="Times New Roman" w:cs="Times New Roman"/>
-        </w:rPr>
-        <w:fldChar w:fldCharType="begin"/>
-      </w:r>
-      <w:r>
-        <w:rPr>
-          <w:rFonts w:ascii="Times New Roman" w:eastAsia="Times New Roman" w:hAnsi="Times New Roman" w:cs="Times New Roman"/>
-        </w:rPr>
-        <w:instrText xml:space="preserve"> MERGEFIELD Abs9 </w:instrText>
-      </w:r>
-      <w:r>
-        <w:rPr>
-          <w:rFonts w:ascii="Times New Roman" w:eastAsia="Times New Roman" w:hAnsi="Times New Roman" w:cs="Times New Roman"/>
-        </w:rPr>
-        <w:fldChar w:fldCharType="end"/>
-      </w:r>
-    </w:p>
-    <w:p>
-      <w:pPr>
-        <w:rPr>
-          <w:rFonts w:ascii="Times New Roman" w:eastAsia="Times New Roman" w:hAnsi="Times New Roman" w:cs="Times New Roman"/>
-        </w:rPr>
-      </w:pPr>
-      <w:r>
-        <w:rPr>
-          <w:rFonts w:ascii="Times New Roman" w:eastAsia="Times New Roman" w:hAnsi="Times New Roman" w:cs="Times New Roman"/>
-        </w:rPr>
-        <w:fldChar w:fldCharType="begin"/>
-      </w:r>
-      <w:r>
-        <w:rPr>
-          <w:rFonts w:ascii="Times New Roman" w:eastAsia="Times New Roman" w:hAnsi="Times New Roman" w:cs="Times New Roman"/>
-        </w:rPr>
-        <w:instrText xml:space="preserve"> MERGEFIELD Abs10 </w:instrText>
-      </w:r>
-      <w:r>
-        <w:rPr>
-          <w:rFonts w:ascii="Times New Roman" w:eastAsia="Times New Roman" w:hAnsi="Times New Roman" w:cs="Times New Roman"/>
-        </w:rPr>
-        <w:fldChar w:fldCharType="end"/>
-      </w:r>
-    </w:p>
-    <w:p>
-      <w:pPr>
-        <w:rPr>
-          <w:rFonts w:ascii="Times New Roman" w:eastAsia="Times New Roman" w:hAnsi="Times New Roman" w:cs="Times New Roman"/>
-        </w:rPr>
-      </w:pPr>
-      <w:r>
-        <w:rPr>
-          <w:rFonts w:ascii="Times New Roman" w:eastAsia="Times New Roman" w:hAnsi="Times New Roman" w:cs="Times New Roman"/>
-        </w:rPr>
         <w:br/>
         <w:t>Please visit the portal to enter your scores. Abstracts will be identified based on a unique ID number found at the beginning of each abstract. Once you have clicked "submit" for one abstract, you will be prompted with an option to submit another response for subsequent abstracts. You can always revisit this same link to complete judging if you do not submit scores for all abstracts in one sitting.</w:t>
       </w:r>
@@ -481,7 +713,43 @@
           <w:rFonts w:ascii="Times New Roman" w:eastAsia="Times New Roman" w:hAnsi="Times New Roman" w:cs="Times New Roman"/>
         </w:rPr>
         <w:br/>
-        <w:t>Your scores are due back on Sunday, December 6, 2020.</w:t>
+        <w:t xml:space="preserve">Your scores are due back on </w:t>
+      </w:r>
+      <w:r>
+        <w:rPr>
+          <w:rFonts w:ascii="Times New Roman" w:eastAsia="Times New Roman" w:hAnsi="Times New Roman" w:cs="Times New Roman"/>
+        </w:rPr>
+        <w:t>Friday</w:t>
+      </w:r>
+      <w:r>
+        <w:rPr>
+          <w:rFonts w:ascii="Times New Roman" w:eastAsia="Times New Roman" w:hAnsi="Times New Roman" w:cs="Times New Roman"/>
+        </w:rPr>
+        <w:t xml:space="preserve">, December </w:t>
+      </w:r>
+      <w:r>
+        <w:rPr>
+          <w:rFonts w:ascii="Times New Roman" w:eastAsia="Times New Roman" w:hAnsi="Times New Roman" w:cs="Times New Roman"/>
+        </w:rPr>
+        <w:t>17</w:t>
+      </w:r>
+      <w:r>
+        <w:rPr>
+          <w:rFonts w:ascii="Times New Roman" w:eastAsia="Times New Roman" w:hAnsi="Times New Roman" w:cs="Times New Roman"/>
+        </w:rPr>
+        <w:t>, 202</w:t>
+      </w:r>
+      <w:r>
+        <w:rPr>
+          <w:rFonts w:ascii="Times New Roman" w:eastAsia="Times New Roman" w:hAnsi="Times New Roman" w:cs="Times New Roman"/>
+        </w:rPr>
+        <w:t>1</w:t>
+      </w:r>
+      <w:r>
+        <w:rPr>
+          <w:rFonts w:ascii="Times New Roman" w:eastAsia="Times New Roman" w:hAnsi="Times New Roman" w:cs="Times New Roman"/>
+        </w:rPr>
+        <w:t>.</w:t>
       </w:r>
       <w:r>
         <w:rPr>
@@ -494,21 +762,7 @@
           <w:rFonts w:ascii="Times New Roman" w:eastAsia="Times New Roman" w:hAnsi="Times New Roman" w:cs="Times New Roman"/>
         </w:rPr>
         <w:br/>
-        <w:t xml:space="preserve">Please reply to this email to confirm you have received the </w:t>
-      </w:r>
-      <w:proofErr w:type="gramStart"/>
-      <w:r>
-        <w:rPr>
-          <w:rFonts w:ascii="Times New Roman" w:eastAsia="Times New Roman" w:hAnsi="Times New Roman" w:cs="Times New Roman"/>
-        </w:rPr>
-        <w:t>abstracts, and</w:t>
-      </w:r>
-      <w:proofErr w:type="gramEnd"/>
-      <w:r>
-        <w:rPr>
-          <w:rFonts w:ascii="Times New Roman" w:eastAsia="Times New Roman" w:hAnsi="Times New Roman" w:cs="Times New Roman"/>
-        </w:rPr>
-        <w:t xml:space="preserve"> let us know if any issues or questions arise.</w:t>
+        <w:t>Please reply to this email to confirm you have received the abstracts and let us know if any issues or questions arise.</w:t>
       </w:r>
       <w:r>
         <w:rPr>
@@ -542,7 +796,19 @@
           <w:rFonts w:ascii="Times New Roman" w:eastAsia="Times New Roman" w:hAnsi="Times New Roman" w:cs="Times New Roman"/>
         </w:rPr>
         <w:br/>
-        <w:t>MSRS 2021 Organizing Committee</w:t>
+        <w:t>MSRS 202</w:t>
+      </w:r>
+      <w:r>
+        <w:rPr>
+          <w:rFonts w:ascii="Times New Roman" w:eastAsia="Times New Roman" w:hAnsi="Times New Roman" w:cs="Times New Roman"/>
+        </w:rPr>
+        <w:t>2</w:t>
+      </w:r>
+      <w:r>
+        <w:rPr>
+          <w:rFonts w:ascii="Times New Roman" w:eastAsia="Times New Roman" w:hAnsi="Times New Roman" w:cs="Times New Roman"/>
+        </w:rPr>
+        <w:t xml:space="preserve"> Organizing Committee</w:t>
       </w:r>
     </w:p>
     <w:p/>
@@ -675,6 +941,7 @@
     <w:lsdException w:name="HTML Sample" w:semiHidden="1" w:unhideWhenUsed="1"/>
     <w:lsdException w:name="HTML Typewriter" w:semiHidden="1" w:unhideWhenUsed="1"/>
     <w:lsdException w:name="HTML Variable" w:semiHidden="1" w:unhideWhenUsed="1"/>
+    <w:lsdException w:name="Normal Table" w:semiHidden="1" w:unhideWhenUsed="1"/>
     <w:lsdException w:name="annotation subject" w:semiHidden="1" w:unhideWhenUsed="1"/>
     <w:lsdException w:name="No List" w:semiHidden="1" w:unhideWhenUsed="1"/>
     <w:lsdException w:name="Outline List 1" w:semiHidden="1" w:unhideWhenUsed="1"/>
@@ -721,8 +988,10 @@
     <w:lsdException w:name="Table Subtle 2" w:semiHidden="1" w:unhideWhenUsed="1"/>
     <w:lsdException w:name="Table Web 1" w:semiHidden="1" w:unhideWhenUsed="1"/>
     <w:lsdException w:name="Table Web 2" w:semiHidden="1" w:unhideWhenUsed="1"/>
+    <w:lsdException w:name="Table Web 3" w:semiHidden="1" w:unhideWhenUsed="1"/>
     <w:lsdException w:name="Balloon Text" w:semiHidden="1" w:unhideWhenUsed="1"/>
     <w:lsdException w:name="Table Grid" w:uiPriority="39"/>
+    <w:lsdException w:name="Table Theme" w:semiHidden="1" w:unhideWhenUsed="1"/>
     <w:lsdException w:name="Placeholder Text" w:semiHidden="1"/>
     <w:lsdException w:name="No Spacing" w:uiPriority="1" w:qFormat="1"/>
     <w:lsdException w:name="Light Shading" w:uiPriority="60"/>
@@ -979,12 +1248,23 @@
     <w:name w:val="Hyperlink"/>
     <w:basedOn w:val="DefaultParagraphFont"/>
     <w:uiPriority w:val="99"/>
-    <w:semiHidden/>
     <w:unhideWhenUsed/>
     <w:rsid w:val="00E06FC2"/>
     <w:rPr>
       <w:color w:val="0000FF"/>
       <w:u w:val="single"/>
+    </w:rPr>
+  </w:style>
+  <w:style w:type="character" w:styleId="UnresolvedMention">
+    <w:name w:val="Unresolved Mention"/>
+    <w:basedOn w:val="DefaultParagraphFont"/>
+    <w:uiPriority w:val="99"/>
+    <w:semiHidden/>
+    <w:unhideWhenUsed/>
+    <w:rsid w:val="00B336E0"/>
+    <w:rPr>
+      <w:color w:val="605E5C"/>
+      <w:shd w:val="clear" w:color="auto" w:fill="E1DFDD"/>
     </w:rPr>
   </w:style>
 </w:styles>

</xml_diff>